<commit_message>
Individual plan edit fix
</commit_message>
<xml_diff>
--- a/PhDManager/wwwroot/templates/individual_plan_template.docx
+++ b/PhDManager/wwwroot/templates/individual_plan_template.docx
@@ -676,6 +676,13 @@
                 <w:lang w:val="en-US"/>
               </w:rPr>
             </w:pPr>
+            <w:r>
+              <w:rPr>
+                <w:b/>
+                <w:lang w:val="en-US"/>
+              </w:rPr>
+              <w:t>{OptionalSubject1}</w:t>
+            </w:r>
           </w:p>
           <w:p>
             <w:pPr>
@@ -708,8 +715,16 @@
             <w:pPr>
               <w:rPr>
                 <w:b/>
+                <w:lang w:val="en-US"/>
               </w:rPr>
             </w:pPr>
+            <w:r>
+              <w:rPr>
+                <w:b/>
+                <w:lang w:val="en-US"/>
+              </w:rPr>
+              <w:t>{OptionalSubject2}</w:t>
+            </w:r>
           </w:p>
           <w:p>
             <w:pPr>
@@ -741,7 +756,7 @@
         <w:pStyle w:val="Ramik"/>
       </w:pPr>
       <w:r>
-        <w:t>{ThesisTitle}</w:t>
+        <w:t>{WrittenThesisTitle}</w:t>
       </w:r>
     </w:p>
     <w:p>
@@ -756,6 +771,9 @@
       <w:pPr>
         <w:pStyle w:val="Ramik"/>
       </w:pPr>
+      <w:r>
+        <w:t>{WrittenThesisRequiredLiterature}</w:t>
+      </w:r>
     </w:p>
     <w:p>
       <w:pPr>
@@ -769,6 +787,9 @@
       <w:pPr>
         <w:pStyle w:val="Ramik"/>
       </w:pPr>
+      <w:r>
+        <w:t>{WrittenThesisRecommendedLiterature}</w:t>
+      </w:r>
     </w:p>
     <w:p>
       <w:pPr>
@@ -789,13 +810,17 @@
         <w:rPr>
           <w:sz w:val="14"/>
         </w:rPr>
-        <w:t>(zoznam odporúčaných seminárov a konferencií príp. ďalších voliteľných                     predmetov, ktoré by doktorand mal navštevovať)</w:t>
+        <w:t>(zoznam odporúčaných seminárov a konferencií príp. ďalších voliteľných
+                    predmetov, ktoré by doktorand mal navštevovať)</w:t>
       </w:r>
     </w:p>
     <w:p>
       <w:pPr>
         <w:pStyle w:val="Ramik"/>
       </w:pPr>
+      <w:r>
+        <w:t>{WrittenThesisRecommendedLectures}</w:t>
+      </w:r>
     </w:p>
     <w:p>
       <w:pPr>
@@ -817,6 +842,9 @@
       <w:pPr>
         <w:pStyle w:val="Ramik"/>
       </w:pPr>
+      <w:r>
+        <w:t>{ThesisTitle}</w:t>
+      </w:r>
     </w:p>
     <w:p>
       <w:pPr>
@@ -830,19 +858,31 @@
       <w:pPr>
         <w:pStyle w:val="Ramik"/>
       </w:pPr>
+      <w:r>
+        <w:t>{ThesisReasearchTask}</w:t>
+      </w:r>
     </w:p>
     <w:p>
       <w:pPr>
         <w:pStyle w:val="Nadpis2"/>
       </w:pPr>
       <w:r>
-        <w:t>Publikačná činnosť vo vedeckých časopisoch a zborníkoch a prezentácia na                     vedeckých seminároch a konferenciách:</w:t>
+        <w:t>Publikačná činnosť vo vedeckých časopisoch a zborníkoch a prezentácia na</w:t>
+      </w:r>
+      <w:r>
+        <w:t xml:space="preserve"> </w:t>
+      </w:r>
+      <w:r>
+        <w:t>vedeckých seminároch a konferenciách:</w:t>
       </w:r>
     </w:p>
     <w:p>
       <w:pPr>
         <w:pStyle w:val="Ramik"/>
       </w:pPr>
+      <w:r>
+        <w:t>{ThesisSolutionResults}</w:t>
+      </w:r>
     </w:p>
     <w:p/>
     <w:tbl>
@@ -920,7 +960,11 @@
               <w:right w:val="single" w:sz="4" w:space="0" w:color="D9D9D9" w:themeColor="background1" w:themeShade="D9"/>
             </w:tcBorders>
           </w:tcPr>
-          <w:p/>
+          <w:p>
+            <w:r>
+              <w:t>{Task1}</w:t>
+            </w:r>
+          </w:p>
         </w:tc>
         <w:tc>
           <w:tcPr>
@@ -936,6 +980,9 @@
             <w:pPr>
               <w:jc w:val="center"/>
             </w:pPr>
+            <w:r>
+              <w:t>{TaskDeadline1}</w:t>
+            </w:r>
           </w:p>
         </w:tc>
       </w:tr>
@@ -950,7 +997,11 @@
               <w:right w:val="single" w:sz="4" w:space="0" w:color="D9D9D9" w:themeColor="background1" w:themeShade="D9"/>
             </w:tcBorders>
           </w:tcPr>
-          <w:p/>
+          <w:p>
+            <w:r>
+              <w:t>{Task2}</w:t>
+            </w:r>
+          </w:p>
         </w:tc>
         <w:tc>
           <w:tcPr>
@@ -966,6 +1017,9 @@
             <w:pPr>
               <w:jc w:val="center"/>
             </w:pPr>
+            <w:r>
+              <w:t>{TaskDeadline2}</w:t>
+            </w:r>
           </w:p>
         </w:tc>
       </w:tr>
@@ -980,7 +1034,11 @@
               <w:right w:val="single" w:sz="4" w:space="0" w:color="D9D9D9" w:themeColor="background1" w:themeShade="D9"/>
             </w:tcBorders>
           </w:tcPr>
-          <w:p/>
+          <w:p>
+            <w:r>
+              <w:t>{Task3}</w:t>
+            </w:r>
+          </w:p>
         </w:tc>
         <w:tc>
           <w:tcPr>
@@ -996,6 +1054,9 @@
             <w:pPr>
               <w:jc w:val="center"/>
             </w:pPr>
+            <w:r>
+              <w:t>{TaskDeadline3}</w:t>
+            </w:r>
           </w:p>
         </w:tc>
       </w:tr>
@@ -1010,7 +1071,11 @@
               <w:right w:val="single" w:sz="4" w:space="0" w:color="D9D9D9" w:themeColor="background1" w:themeShade="D9"/>
             </w:tcBorders>
           </w:tcPr>
-          <w:p/>
+          <w:p>
+            <w:r>
+              <w:t>{Task4}</w:t>
+            </w:r>
+          </w:p>
         </w:tc>
         <w:tc>
           <w:tcPr>
@@ -1026,6 +1091,9 @@
             <w:pPr>
               <w:jc w:val="center"/>
             </w:pPr>
+            <w:r>
+              <w:t>{TaskDeadline4}</w:t>
+            </w:r>
           </w:p>
         </w:tc>
       </w:tr>
@@ -1040,7 +1108,11 @@
               <w:right w:val="single" w:sz="4" w:space="0" w:color="D9D9D9" w:themeColor="background1" w:themeShade="D9"/>
             </w:tcBorders>
           </w:tcPr>
-          <w:p/>
+          <w:p>
+            <w:r>
+              <w:t>{Task5}</w:t>
+            </w:r>
+          </w:p>
         </w:tc>
         <w:tc>
           <w:tcPr>
@@ -1056,6 +1128,9 @@
             <w:pPr>
               <w:jc w:val="center"/>
             </w:pPr>
+            <w:r>
+              <w:t>{TaskDeadline5}</w:t>
+            </w:r>
           </w:p>
         </w:tc>
       </w:tr>
@@ -1070,7 +1145,11 @@
               <w:right w:val="single" w:sz="4" w:space="0" w:color="D9D9D9" w:themeColor="background1" w:themeShade="D9"/>
             </w:tcBorders>
           </w:tcPr>
-          <w:p/>
+          <w:p>
+            <w:r>
+              <w:t>{Task6}</w:t>
+            </w:r>
+          </w:p>
         </w:tc>
         <w:tc>
           <w:tcPr>
@@ -1086,6 +1165,9 @@
             <w:pPr>
               <w:jc w:val="center"/>
             </w:pPr>
+            <w:r>
+              <w:t>{TaskDeadline6}</w:t>
+            </w:r>
           </w:p>
         </w:tc>
       </w:tr>
@@ -1734,7 +1816,6 @@
   <w:style w:type="character" w:default="1" w:styleId="Predvolenpsmoodseku">
     <w:name w:val="Default Paragraph Font"/>
     <w:uiPriority w:val="1"/>
-    <w:semiHidden/>
     <w:unhideWhenUsed/>
   </w:style>
   <w:style w:type="table" w:default="1" w:styleId="Normlnatabuka">
@@ -2146,7 +2227,12 @@
 </file>
 
 <file path=customXml/item1.xml><?xml version="1.0" encoding="utf-8"?>
-<b:Sources xmlns:b="http://schemas.openxmlformats.org/officeDocument/2006/bibliography" xmlns="http://schemas.openxmlformats.org/officeDocument/2006/bibliography" SelectedStyle="\IEEE2006OfficeOnline.xsl" StyleName="IEEE 2006"/>
+<?mso-contentType ?>
+<FormTemplates xmlns="http://schemas.microsoft.com/sharepoint/v3/contenttype/forms">
+  <Display>DocumentLibraryForm</Display>
+  <Edit>DocumentLibraryForm</Edit>
+  <New>DocumentLibraryForm</New>
+</FormTemplates>
 </file>
 
 <file path=customXml/item2.xml><?xml version="1.0" encoding="utf-8"?>
@@ -2276,12 +2362,7 @@
 </file>
 
 <file path=customXml/item3.xml><?xml version="1.0" encoding="utf-8"?>
-<?mso-contentType ?>
-<FormTemplates xmlns="http://schemas.microsoft.com/sharepoint/v3/contenttype/forms">
-  <Display>DocumentLibraryForm</Display>
-  <Edit>DocumentLibraryForm</Edit>
-  <New>DocumentLibraryForm</New>
-</FormTemplates>
+<b:Sources xmlns:b="http://schemas.openxmlformats.org/officeDocument/2006/bibliography" xmlns="http://schemas.openxmlformats.org/officeDocument/2006/bibliography" SelectedStyle="\IEEE2006OfficeOnline.xsl" StyleName="IEEE 2006"/>
 </file>
 
 <file path=customXml/item4.xml><?xml version="1.0" encoding="utf-8"?>
@@ -2293,9 +2374,9 @@
 </file>
 
 <file path=customXml/itemProps1.xml><?xml version="1.0" encoding="utf-8"?>
-<ds:datastoreItem xmlns:ds="http://schemas.openxmlformats.org/officeDocument/2006/customXml" ds:itemID="{3AE26D97-3257-4446-ACBD-399BFEB69E67}">
+<ds:datastoreItem xmlns:ds="http://schemas.openxmlformats.org/officeDocument/2006/customXml" ds:itemID="{EAD546A6-0DC2-4B76-BAE4-140E9882A177}">
   <ds:schemaRefs>
-    <ds:schemaRef ds:uri="http://schemas.openxmlformats.org/officeDocument/2006/bibliography"/>
+    <ds:schemaRef ds:uri="http://schemas.microsoft.com/sharepoint/v3/contenttype/forms"/>
   </ds:schemaRefs>
 </ds:datastoreItem>
 </file>
@@ -2319,9 +2400,9 @@
 </file>
 
 <file path=customXml/itemProps3.xml><?xml version="1.0" encoding="utf-8"?>
-<ds:datastoreItem xmlns:ds="http://schemas.openxmlformats.org/officeDocument/2006/customXml" ds:itemID="{EAD546A6-0DC2-4B76-BAE4-140E9882A177}">
+<ds:datastoreItem xmlns:ds="http://schemas.openxmlformats.org/officeDocument/2006/customXml" ds:itemID="{3AE26D97-3257-4446-ACBD-399BFEB69E67}">
   <ds:schemaRefs>
-    <ds:schemaRef ds:uri="http://schemas.microsoft.com/sharepoint/v3/contenttype/forms"/>
+    <ds:schemaRef ds:uri="http://schemas.openxmlformats.org/officeDocument/2006/bibliography"/>
   </ds:schemaRefs>
 </ds:datastoreItem>
 </file>

</xml_diff>

<commit_message>
Department, study program and subject management
</commit_message>
<xml_diff>
--- a/PhDManager/wwwroot/templates/individual_plan_template.docx
+++ b/PhDManager/wwwroot/templates/individual_plan_template.docx
@@ -521,9 +521,32 @@
               <w:rPr>
                 <w:b/>
               </w:rPr>
-              <w:t>{Subject1}</w:t>
-            </w:r>
-          </w:p>
+              <w:t>{Subjects}</w:t>
+            </w:r>
+          </w:p>
+        </w:tc>
+      </w:tr>
+      <w:tr>
+        <w:tc>
+          <w:tcPr>
+            <w:tcW w:w="1276" w:type="dxa"/>
+          </w:tcPr>
+          <w:p>
+            <w:r>
+              <w:t>Predmet</w:t>
+            </w:r>
+            <w:r>
+              <w:t xml:space="preserve"> </w:t>
+            </w:r>
+            <w:r>
+              <w:t xml:space="preserve">2: </w:t>
+            </w:r>
+          </w:p>
+        </w:tc>
+        <w:tc>
+          <w:tcPr>
+            <w:tcW w:w="7796" w:type="dxa"/>
+          </w:tcPr>
           <w:p>
             <w:pPr>
               <w:rPr>
@@ -546,7 +569,7 @@
               <w:t xml:space="preserve"> </w:t>
             </w:r>
             <w:r>
-              <w:t xml:space="preserve">2: </w:t>
+              <w:t>3:</w:t>
             </w:r>
           </w:p>
         </w:tc>
@@ -554,57 +577,6 @@
           <w:tcPr>
             <w:tcW w:w="7796" w:type="dxa"/>
           </w:tcPr>
-          <w:p>
-            <w:pPr>
-              <w:rPr>
-                <w:b/>
-              </w:rPr>
-            </w:pPr>
-            <w:r>
-              <w:rPr>
-                <w:b/>
-              </w:rPr>
-              <w:t>{Subject2}</w:t>
-            </w:r>
-          </w:p>
-          <w:p>
-            <w:pPr>
-              <w:rPr>
-                <w:b/>
-              </w:rPr>
-            </w:pPr>
-          </w:p>
-        </w:tc>
-      </w:tr>
-      <w:tr>
-        <w:tc>
-          <w:tcPr>
-            <w:tcW w:w="1276" w:type="dxa"/>
-          </w:tcPr>
-          <w:p>
-            <w:r>
-              <w:t>Predmet</w:t>
-            </w:r>
-            <w:r>
-              <w:t xml:space="preserve"> </w:t>
-            </w:r>
-            <w:r>
-              <w:t>3:</w:t>
-            </w:r>
-          </w:p>
-        </w:tc>
-        <w:tc>
-          <w:tcPr>
-            <w:tcW w:w="7796" w:type="dxa"/>
-          </w:tcPr>
-          <w:p>
-            <w:r>
-              <w:rPr>
-                <w:b/>
-              </w:rPr>
-              <w:t>{Subject3}</w:t>
-            </w:r>
-          </w:p>
           <w:p/>
         </w:tc>
       </w:tr>
@@ -681,15 +653,8 @@
                 <w:b/>
                 <w:lang w:val="en-US"/>
               </w:rPr>
-              <w:t>{OptionalSubject1}</w:t>
-            </w:r>
-          </w:p>
-          <w:p>
-            <w:pPr>
-              <w:rPr>
-                <w:b/>
-              </w:rPr>
-            </w:pPr>
+              <w:t>{OptionalSubjects}</w:t>
+            </w:r>
           </w:p>
         </w:tc>
       </w:tr>
@@ -718,13 +683,6 @@
                 <w:lang w:val="en-US"/>
               </w:rPr>
             </w:pPr>
-            <w:r>
-              <w:rPr>
-                <w:b/>
-                <w:lang w:val="en-US"/>
-              </w:rPr>
-              <w:t>{OptionalSubject2}</w:t>
-            </w:r>
           </w:p>
           <w:p>
             <w:pPr>
@@ -796,7 +754,6 @@
         <w:pStyle w:val="Nadpis2"/>
       </w:pPr>
       <w:r>
-        <w:lastRenderedPageBreak/>
         <w:t>Odporúčané odborné prednášky, semináre a konferencie:</w:t>
       </w:r>
     </w:p>
@@ -827,6 +784,7 @@
         <w:pStyle w:val="Nadpis1"/>
       </w:pPr>
       <w:r>
+        <w:lastRenderedPageBreak/>
         <w:t>Vedecká časť</w:t>
       </w:r>
     </w:p>
@@ -962,7 +920,7 @@
           </w:tcPr>
           <w:p>
             <w:r>
-              <w:t>{Task1}</w:t>
+              <w:t>{Tasks}</w:t>
             </w:r>
           </w:p>
         </w:tc>
@@ -981,192 +939,7 @@
               <w:jc w:val="center"/>
             </w:pPr>
             <w:r>
-              <w:t>{TaskDeadline1}</w:t>
-            </w:r>
-          </w:p>
-        </w:tc>
-      </w:tr>
-      <w:tr>
-        <w:tc>
-          <w:tcPr>
-            <w:tcW w:w="7513" w:type="dxa"/>
-            <w:tcBorders>
-              <w:top w:val="single" w:sz="4" w:space="0" w:color="D9D9D9" w:themeColor="background1" w:themeShade="D9"/>
-              <w:left w:val="single" w:sz="4" w:space="0" w:color="D9D9D9" w:themeColor="background1" w:themeShade="D9"/>
-              <w:bottom w:val="single" w:sz="4" w:space="0" w:color="D9D9D9" w:themeColor="background1" w:themeShade="D9"/>
-              <w:right w:val="single" w:sz="4" w:space="0" w:color="D9D9D9" w:themeColor="background1" w:themeShade="D9"/>
-            </w:tcBorders>
-          </w:tcPr>
-          <w:p>
-            <w:r>
-              <w:t>{Task2}</w:t>
-            </w:r>
-          </w:p>
-        </w:tc>
-        <w:tc>
-          <w:tcPr>
-            <w:tcW w:w="1559" w:type="dxa"/>
-            <w:tcBorders>
-              <w:top w:val="single" w:sz="4" w:space="0" w:color="D9D9D9" w:themeColor="background1" w:themeShade="D9"/>
-              <w:left w:val="single" w:sz="4" w:space="0" w:color="D9D9D9" w:themeColor="background1" w:themeShade="D9"/>
-              <w:bottom w:val="single" w:sz="4" w:space="0" w:color="D9D9D9" w:themeColor="background1" w:themeShade="D9"/>
-              <w:right w:val="single" w:sz="4" w:space="0" w:color="D9D9D9" w:themeColor="background1" w:themeShade="D9"/>
-            </w:tcBorders>
-          </w:tcPr>
-          <w:p>
-            <w:pPr>
-              <w:jc w:val="center"/>
-            </w:pPr>
-            <w:r>
-              <w:t>{TaskDeadline2}</w:t>
-            </w:r>
-          </w:p>
-        </w:tc>
-      </w:tr>
-      <w:tr>
-        <w:tc>
-          <w:tcPr>
-            <w:tcW w:w="7513" w:type="dxa"/>
-            <w:tcBorders>
-              <w:top w:val="single" w:sz="4" w:space="0" w:color="D9D9D9" w:themeColor="background1" w:themeShade="D9"/>
-              <w:left w:val="single" w:sz="4" w:space="0" w:color="D9D9D9" w:themeColor="background1" w:themeShade="D9"/>
-              <w:bottom w:val="single" w:sz="4" w:space="0" w:color="D9D9D9" w:themeColor="background1" w:themeShade="D9"/>
-              <w:right w:val="single" w:sz="4" w:space="0" w:color="D9D9D9" w:themeColor="background1" w:themeShade="D9"/>
-            </w:tcBorders>
-          </w:tcPr>
-          <w:p>
-            <w:r>
-              <w:t>{Task3}</w:t>
-            </w:r>
-          </w:p>
-        </w:tc>
-        <w:tc>
-          <w:tcPr>
-            <w:tcW w:w="1559" w:type="dxa"/>
-            <w:tcBorders>
-              <w:top w:val="single" w:sz="4" w:space="0" w:color="D9D9D9" w:themeColor="background1" w:themeShade="D9"/>
-              <w:left w:val="single" w:sz="4" w:space="0" w:color="D9D9D9" w:themeColor="background1" w:themeShade="D9"/>
-              <w:bottom w:val="single" w:sz="4" w:space="0" w:color="D9D9D9" w:themeColor="background1" w:themeShade="D9"/>
-              <w:right w:val="single" w:sz="4" w:space="0" w:color="D9D9D9" w:themeColor="background1" w:themeShade="D9"/>
-            </w:tcBorders>
-          </w:tcPr>
-          <w:p>
-            <w:pPr>
-              <w:jc w:val="center"/>
-            </w:pPr>
-            <w:r>
-              <w:t>{TaskDeadline3}</w:t>
-            </w:r>
-          </w:p>
-        </w:tc>
-      </w:tr>
-      <w:tr>
-        <w:tc>
-          <w:tcPr>
-            <w:tcW w:w="7513" w:type="dxa"/>
-            <w:tcBorders>
-              <w:top w:val="single" w:sz="4" w:space="0" w:color="D9D9D9" w:themeColor="background1" w:themeShade="D9"/>
-              <w:left w:val="single" w:sz="4" w:space="0" w:color="D9D9D9" w:themeColor="background1" w:themeShade="D9"/>
-              <w:bottom w:val="single" w:sz="4" w:space="0" w:color="D9D9D9" w:themeColor="background1" w:themeShade="D9"/>
-              <w:right w:val="single" w:sz="4" w:space="0" w:color="D9D9D9" w:themeColor="background1" w:themeShade="D9"/>
-            </w:tcBorders>
-          </w:tcPr>
-          <w:p>
-            <w:r>
-              <w:t>{Task4}</w:t>
-            </w:r>
-          </w:p>
-        </w:tc>
-        <w:tc>
-          <w:tcPr>
-            <w:tcW w:w="1559" w:type="dxa"/>
-            <w:tcBorders>
-              <w:top w:val="single" w:sz="4" w:space="0" w:color="D9D9D9" w:themeColor="background1" w:themeShade="D9"/>
-              <w:left w:val="single" w:sz="4" w:space="0" w:color="D9D9D9" w:themeColor="background1" w:themeShade="D9"/>
-              <w:bottom w:val="single" w:sz="4" w:space="0" w:color="D9D9D9" w:themeColor="background1" w:themeShade="D9"/>
-              <w:right w:val="single" w:sz="4" w:space="0" w:color="D9D9D9" w:themeColor="background1" w:themeShade="D9"/>
-            </w:tcBorders>
-          </w:tcPr>
-          <w:p>
-            <w:pPr>
-              <w:jc w:val="center"/>
-            </w:pPr>
-            <w:r>
-              <w:t>{TaskDeadline4}</w:t>
-            </w:r>
-          </w:p>
-        </w:tc>
-      </w:tr>
-      <w:tr>
-        <w:tc>
-          <w:tcPr>
-            <w:tcW w:w="7513" w:type="dxa"/>
-            <w:tcBorders>
-              <w:top w:val="single" w:sz="4" w:space="0" w:color="D9D9D9" w:themeColor="background1" w:themeShade="D9"/>
-              <w:left w:val="single" w:sz="4" w:space="0" w:color="D9D9D9" w:themeColor="background1" w:themeShade="D9"/>
-              <w:bottom w:val="single" w:sz="4" w:space="0" w:color="D9D9D9" w:themeColor="background1" w:themeShade="D9"/>
-              <w:right w:val="single" w:sz="4" w:space="0" w:color="D9D9D9" w:themeColor="background1" w:themeShade="D9"/>
-            </w:tcBorders>
-          </w:tcPr>
-          <w:p>
-            <w:r>
-              <w:t>{Task5}</w:t>
-            </w:r>
-          </w:p>
-        </w:tc>
-        <w:tc>
-          <w:tcPr>
-            <w:tcW w:w="1559" w:type="dxa"/>
-            <w:tcBorders>
-              <w:top w:val="single" w:sz="4" w:space="0" w:color="D9D9D9" w:themeColor="background1" w:themeShade="D9"/>
-              <w:left w:val="single" w:sz="4" w:space="0" w:color="D9D9D9" w:themeColor="background1" w:themeShade="D9"/>
-              <w:bottom w:val="single" w:sz="4" w:space="0" w:color="D9D9D9" w:themeColor="background1" w:themeShade="D9"/>
-              <w:right w:val="single" w:sz="4" w:space="0" w:color="D9D9D9" w:themeColor="background1" w:themeShade="D9"/>
-            </w:tcBorders>
-          </w:tcPr>
-          <w:p>
-            <w:pPr>
-              <w:jc w:val="center"/>
-            </w:pPr>
-            <w:r>
-              <w:t>{TaskDeadline5}</w:t>
-            </w:r>
-          </w:p>
-        </w:tc>
-      </w:tr>
-      <w:tr>
-        <w:tc>
-          <w:tcPr>
-            <w:tcW w:w="7513" w:type="dxa"/>
-            <w:tcBorders>
-              <w:top w:val="single" w:sz="4" w:space="0" w:color="D9D9D9" w:themeColor="background1" w:themeShade="D9"/>
-              <w:left w:val="single" w:sz="4" w:space="0" w:color="D9D9D9" w:themeColor="background1" w:themeShade="D9"/>
-              <w:bottom w:val="single" w:sz="4" w:space="0" w:color="D9D9D9" w:themeColor="background1" w:themeShade="D9"/>
-              <w:right w:val="single" w:sz="4" w:space="0" w:color="D9D9D9" w:themeColor="background1" w:themeShade="D9"/>
-            </w:tcBorders>
-          </w:tcPr>
-          <w:p>
-            <w:r>
-              <w:t>{Task6}</w:t>
-            </w:r>
-          </w:p>
-        </w:tc>
-        <w:tc>
-          <w:tcPr>
-            <w:tcW w:w="1559" w:type="dxa"/>
-            <w:tcBorders>
-              <w:top w:val="single" w:sz="4" w:space="0" w:color="D9D9D9" w:themeColor="background1" w:themeShade="D9"/>
-              <w:left w:val="single" w:sz="4" w:space="0" w:color="D9D9D9" w:themeColor="background1" w:themeShade="D9"/>
-              <w:bottom w:val="single" w:sz="4" w:space="0" w:color="D9D9D9" w:themeColor="background1" w:themeShade="D9"/>
-              <w:right w:val="single" w:sz="4" w:space="0" w:color="D9D9D9" w:themeColor="background1" w:themeShade="D9"/>
-            </w:tcBorders>
-          </w:tcPr>
-          <w:p>
-            <w:pPr>
-              <w:jc w:val="center"/>
-            </w:pPr>
-            <w:r>
-              <w:t>{TaskDeadline6}</w:t>
+              <w:t>{TaskDeadlines}</w:t>
             </w:r>
           </w:p>
         </w:tc>
@@ -1816,6 +1589,7 @@
   <w:style w:type="character" w:default="1" w:styleId="Predvolenpsmoodseku">
     <w:name w:val="Default Paragraph Font"/>
     <w:uiPriority w:val="1"/>
+    <w:semiHidden/>
     <w:unhideWhenUsed/>
   </w:style>
   <w:style w:type="table" w:default="1" w:styleId="Normlnatabuka">
@@ -2227,12 +2001,7 @@
 </file>
 
 <file path=customXml/item1.xml><?xml version="1.0" encoding="utf-8"?>
-<?mso-contentType ?>
-<FormTemplates xmlns="http://schemas.microsoft.com/sharepoint/v3/contenttype/forms">
-  <Display>DocumentLibraryForm</Display>
-  <Edit>DocumentLibraryForm</Edit>
-  <New>DocumentLibraryForm</New>
-</FormTemplates>
+<b:Sources xmlns:b="http://schemas.openxmlformats.org/officeDocument/2006/bibliography" xmlns="http://schemas.openxmlformats.org/officeDocument/2006/bibliography" SelectedStyle="\IEEE2006OfficeOnline.xsl" StyleName="IEEE 2006"/>
 </file>
 
 <file path=customXml/item2.xml><?xml version="1.0" encoding="utf-8"?>
@@ -2362,7 +2131,12 @@
 </file>
 
 <file path=customXml/item3.xml><?xml version="1.0" encoding="utf-8"?>
-<b:Sources xmlns:b="http://schemas.openxmlformats.org/officeDocument/2006/bibliography" xmlns="http://schemas.openxmlformats.org/officeDocument/2006/bibliography" SelectedStyle="\IEEE2006OfficeOnline.xsl" StyleName="IEEE 2006"/>
+<?mso-contentType ?>
+<FormTemplates xmlns="http://schemas.microsoft.com/sharepoint/v3/contenttype/forms">
+  <Display>DocumentLibraryForm</Display>
+  <Edit>DocumentLibraryForm</Edit>
+  <New>DocumentLibraryForm</New>
+</FormTemplates>
 </file>
 
 <file path=customXml/item4.xml><?xml version="1.0" encoding="utf-8"?>
@@ -2374,9 +2148,9 @@
 </file>
 
 <file path=customXml/itemProps1.xml><?xml version="1.0" encoding="utf-8"?>
-<ds:datastoreItem xmlns:ds="http://schemas.openxmlformats.org/officeDocument/2006/customXml" ds:itemID="{EAD546A6-0DC2-4B76-BAE4-140E9882A177}">
+<ds:datastoreItem xmlns:ds="http://schemas.openxmlformats.org/officeDocument/2006/customXml" ds:itemID="{3AE26D97-3257-4446-ACBD-399BFEB69E67}">
   <ds:schemaRefs>
-    <ds:schemaRef ds:uri="http://schemas.microsoft.com/sharepoint/v3/contenttype/forms"/>
+    <ds:schemaRef ds:uri="http://schemas.openxmlformats.org/officeDocument/2006/bibliography"/>
   </ds:schemaRefs>
 </ds:datastoreItem>
 </file>
@@ -2400,9 +2174,9 @@
 </file>
 
 <file path=customXml/itemProps3.xml><?xml version="1.0" encoding="utf-8"?>
-<ds:datastoreItem xmlns:ds="http://schemas.openxmlformats.org/officeDocument/2006/customXml" ds:itemID="{3AE26D97-3257-4446-ACBD-399BFEB69E67}">
+<ds:datastoreItem xmlns:ds="http://schemas.openxmlformats.org/officeDocument/2006/customXml" ds:itemID="{EAD546A6-0DC2-4B76-BAE4-140E9882A177}">
   <ds:schemaRefs>
-    <ds:schemaRef ds:uri="http://schemas.openxmlformats.org/officeDocument/2006/bibliography"/>
+    <ds:schemaRef ds:uri="http://schemas.microsoft.com/sharepoint/v3/contenttype/forms"/>
   </ds:schemaRefs>
 </ds:datastoreItem>
 </file>

</xml_diff>